<commit_message>
formato para análisis numérico actualizado con fechas y calendario del semestre
</commit_message>
<xml_diff>
--- a/2_programa_curso/3_program_numeric_methods_marco_canas_caucasia.docx
+++ b/2_programa_curso/3_program_numeric_methods_marco_canas_caucasia.docx
@@ -1194,7 +1194,25 @@
                 <w:sz w:val="22"/>
                 <w:szCs w:val="22"/>
               </w:rPr>
-              <w:t xml:space="preserve">    Habilitable </w:t>
+              <w:t xml:space="preserve">    </w:t>
+            </w:r>
+            <w:proofErr w:type="spellStart"/>
+            <w:r>
+              <w:rPr>
+                <w:rFonts w:ascii="Calibri" w:hAnsi="Calibri" w:cs="Calibri"/>
+                <w:sz w:val="22"/>
+                <w:szCs w:val="22"/>
+              </w:rPr>
+              <w:t>Habilitable</w:t>
+            </w:r>
+            <w:proofErr w:type="spellEnd"/>
+            <w:r>
+              <w:rPr>
+                <w:rFonts w:ascii="Calibri" w:hAnsi="Calibri" w:cs="Calibri"/>
+                <w:sz w:val="22"/>
+                <w:szCs w:val="22"/>
+              </w:rPr>
+              <w:t xml:space="preserve"> </w:t>
             </w:r>
             <w:sdt>
               <w:sdtPr>
@@ -1491,6 +1509,7 @@
                 <w:szCs w:val="22"/>
               </w:rPr>
             </w:pPr>
+            <w:proofErr w:type="spellStart"/>
             <w:r>
               <w:rPr>
                 <w:rFonts w:ascii="Calibri" w:hAnsi="Calibri"/>
@@ -1498,7 +1517,17 @@
                 <w:sz w:val="22"/>
                 <w:szCs w:val="22"/>
               </w:rPr>
-              <w:t>Pre-requisitos:</w:t>
+              <w:t>Pre-requisitos</w:t>
+            </w:r>
+            <w:proofErr w:type="spellEnd"/>
+            <w:r>
+              <w:rPr>
+                <w:rFonts w:ascii="Calibri" w:hAnsi="Calibri"/>
+                <w:b/>
+                <w:sz w:val="22"/>
+                <w:szCs w:val="22"/>
+              </w:rPr>
+              <w:t>:</w:t>
             </w:r>
           </w:p>
         </w:tc>
@@ -1571,6 +1600,7 @@
                 <w:szCs w:val="22"/>
               </w:rPr>
             </w:pPr>
+            <w:proofErr w:type="spellStart"/>
             <w:r>
               <w:rPr>
                 <w:rFonts w:ascii="Calibri" w:hAnsi="Calibri"/>
@@ -1578,7 +1608,17 @@
                 <w:sz w:val="22"/>
                 <w:szCs w:val="22"/>
               </w:rPr>
-              <w:t>Co-requisitos:</w:t>
+              <w:t>Co-requisitos</w:t>
+            </w:r>
+            <w:proofErr w:type="spellEnd"/>
+            <w:r>
+              <w:rPr>
+                <w:rFonts w:ascii="Calibri" w:hAnsi="Calibri"/>
+                <w:b/>
+                <w:sz w:val="22"/>
+                <w:szCs w:val="22"/>
+              </w:rPr>
+              <w:t>:</w:t>
             </w:r>
           </w:p>
         </w:tc>
@@ -3543,6 +3583,7 @@
               </w:rPr>
               <w:t xml:space="preserve">   - Los proyectos STEAMS (</w:t>
             </w:r>
+            <w:proofErr w:type="spellStart"/>
             <w:r>
               <w:rPr>
                 <w:rFonts w:ascii="arial;sans-serif" w:hAnsi="arial;sans-serif"/>
@@ -3550,8 +3591,109 @@
                 <w:iCs/>
                 <w:sz w:val="28"/>
               </w:rPr>
-              <w:t>Science, Technology, Engineering, Arts, Mathematics, Society</w:t>
-            </w:r>
+              <w:t>Science</w:t>
+            </w:r>
+            <w:proofErr w:type="spellEnd"/>
+            <w:r>
+              <w:rPr>
+                <w:rFonts w:ascii="arial;sans-serif" w:hAnsi="arial;sans-serif"/>
+                <w:i/>
+                <w:iCs/>
+                <w:sz w:val="28"/>
+              </w:rPr>
+              <w:t xml:space="preserve">, </w:t>
+            </w:r>
+            <w:proofErr w:type="spellStart"/>
+            <w:r>
+              <w:rPr>
+                <w:rFonts w:ascii="arial;sans-serif" w:hAnsi="arial;sans-serif"/>
+                <w:i/>
+                <w:iCs/>
+                <w:sz w:val="28"/>
+              </w:rPr>
+              <w:t>Technology</w:t>
+            </w:r>
+            <w:proofErr w:type="spellEnd"/>
+            <w:r>
+              <w:rPr>
+                <w:rFonts w:ascii="arial;sans-serif" w:hAnsi="arial;sans-serif"/>
+                <w:i/>
+                <w:iCs/>
+                <w:sz w:val="28"/>
+              </w:rPr>
+              <w:t xml:space="preserve">, </w:t>
+            </w:r>
+            <w:proofErr w:type="spellStart"/>
+            <w:r>
+              <w:rPr>
+                <w:rFonts w:ascii="arial;sans-serif" w:hAnsi="arial;sans-serif"/>
+                <w:i/>
+                <w:iCs/>
+                <w:sz w:val="28"/>
+              </w:rPr>
+              <w:t>Engineering</w:t>
+            </w:r>
+            <w:proofErr w:type="spellEnd"/>
+            <w:r>
+              <w:rPr>
+                <w:rFonts w:ascii="arial;sans-serif" w:hAnsi="arial;sans-serif"/>
+                <w:i/>
+                <w:iCs/>
+                <w:sz w:val="28"/>
+              </w:rPr>
+              <w:t xml:space="preserve">, </w:t>
+            </w:r>
+            <w:proofErr w:type="spellStart"/>
+            <w:r>
+              <w:rPr>
+                <w:rFonts w:ascii="arial;sans-serif" w:hAnsi="arial;sans-serif"/>
+                <w:i/>
+                <w:iCs/>
+                <w:sz w:val="28"/>
+              </w:rPr>
+              <w:t>Arts</w:t>
+            </w:r>
+            <w:proofErr w:type="spellEnd"/>
+            <w:r>
+              <w:rPr>
+                <w:rFonts w:ascii="arial;sans-serif" w:hAnsi="arial;sans-serif"/>
+                <w:i/>
+                <w:iCs/>
+                <w:sz w:val="28"/>
+              </w:rPr>
+              <w:t xml:space="preserve">, </w:t>
+            </w:r>
+            <w:proofErr w:type="spellStart"/>
+            <w:r>
+              <w:rPr>
+                <w:rFonts w:ascii="arial;sans-serif" w:hAnsi="arial;sans-serif"/>
+                <w:i/>
+                <w:iCs/>
+                <w:sz w:val="28"/>
+              </w:rPr>
+              <w:t>Mathematics</w:t>
+            </w:r>
+            <w:proofErr w:type="spellEnd"/>
+            <w:r>
+              <w:rPr>
+                <w:rFonts w:ascii="arial;sans-serif" w:hAnsi="arial;sans-serif"/>
+                <w:i/>
+                <w:iCs/>
+                <w:sz w:val="28"/>
+              </w:rPr>
+              <w:t xml:space="preserve">, </w:t>
+            </w:r>
+            <w:proofErr w:type="spellStart"/>
+            <w:r>
+              <w:rPr>
+                <w:rFonts w:ascii="arial;sans-serif" w:hAnsi="arial;sans-serif"/>
+                <w:i/>
+                <w:iCs/>
+                <w:sz w:val="28"/>
+              </w:rPr>
+              <w:t>Society</w:t>
+            </w:r>
+            <w:proofErr w:type="spellEnd"/>
             <w:r>
               <w:rPr>
                 <w:rFonts w:ascii="arial;sans-serif" w:hAnsi="arial;sans-serif"/>
@@ -8961,7 +9103,25 @@
                 <w:sz w:val="22"/>
                 <w:szCs w:val="22"/>
               </w:rPr>
-              <w:t xml:space="preserve">- Polinomios de Lagrange y splines cúbicos.  </w:t>
+              <w:t xml:space="preserve">- Polinomios de Lagrange y </w:t>
+            </w:r>
+            <w:proofErr w:type="spellStart"/>
+            <w:r>
+              <w:rPr>
+                <w:rFonts w:asciiTheme="minorHAnsi" w:hAnsiTheme="minorHAnsi"/>
+                <w:sz w:val="22"/>
+                <w:szCs w:val="22"/>
+              </w:rPr>
+              <w:t>splines</w:t>
+            </w:r>
+            <w:proofErr w:type="spellEnd"/>
+            <w:r>
+              <w:rPr>
+                <w:rFonts w:asciiTheme="minorHAnsi" w:hAnsiTheme="minorHAnsi"/>
+                <w:sz w:val="22"/>
+                <w:szCs w:val="22"/>
+              </w:rPr>
+              <w:t xml:space="preserve"> cúbicos.  </w:t>
             </w:r>
           </w:p>
           <w:p>
@@ -9915,27 +10075,66 @@
               <w:rPr>
                 <w:rFonts w:asciiTheme="minorHAnsi" w:hAnsiTheme="minorHAnsi"/>
               </w:rPr>
-              <w:t xml:space="preserve">Google Colab. </w:t>
+              <w:t xml:space="preserve">Google </w:t>
+            </w:r>
+            <w:proofErr w:type="spellStart"/>
+            <w:r>
+              <w:rPr>
+                <w:rFonts w:asciiTheme="minorHAnsi" w:hAnsiTheme="minorHAnsi"/>
+              </w:rPr>
+              <w:t>Colab</w:t>
+            </w:r>
+            <w:proofErr w:type="spellEnd"/>
+            <w:r>
+              <w:rPr>
+                <w:rFonts w:asciiTheme="minorHAnsi" w:hAnsiTheme="minorHAnsi"/>
+              </w:rPr>
+              <w:t xml:space="preserve">. </w:t>
             </w:r>
             <w:r>
               <w:rPr>
                 <w:rFonts w:asciiTheme="minorHAnsi" w:hAnsiTheme="minorHAnsi"/>
                 <w:lang w:val="es-CO"/>
               </w:rPr>
-              <w:t>La terminar Power Shell como A</w:t>
-            </w:r>
+              <w:t xml:space="preserve">La terminar </w:t>
+            </w:r>
+            <w:proofErr w:type="spellStart"/>
             <w:r>
               <w:rPr>
                 <w:rFonts w:asciiTheme="minorHAnsi" w:hAnsiTheme="minorHAnsi"/>
                 <w:lang w:val="es-CO"/>
               </w:rPr>
-              <w:t>dministrador de Windows, Visual Studio Code</w:t>
-            </w:r>
+              <w:t>Power</w:t>
+            </w:r>
+            <w:proofErr w:type="spellEnd"/>
             <w:r>
               <w:rPr>
                 <w:rFonts w:asciiTheme="minorHAnsi" w:hAnsiTheme="minorHAnsi"/>
                 <w:lang w:val="es-CO"/>
               </w:rPr>
+              <w:t xml:space="preserve"> Shell como A</w:t>
+            </w:r>
+            <w:r>
+              <w:rPr>
+                <w:rFonts w:asciiTheme="minorHAnsi" w:hAnsiTheme="minorHAnsi"/>
+                <w:lang w:val="es-CO"/>
+              </w:rPr>
+              <w:t xml:space="preserve">dministrador de Windows, Visual Studio </w:t>
+            </w:r>
+            <w:proofErr w:type="spellStart"/>
+            <w:r>
+              <w:rPr>
+                <w:rFonts w:asciiTheme="minorHAnsi" w:hAnsiTheme="minorHAnsi"/>
+                <w:lang w:val="es-CO"/>
+              </w:rPr>
+              <w:t>Code</w:t>
+            </w:r>
+            <w:proofErr w:type="spellEnd"/>
+            <w:r>
+              <w:rPr>
+                <w:rFonts w:asciiTheme="minorHAnsi" w:hAnsiTheme="minorHAnsi"/>
+                <w:lang w:val="es-CO"/>
+              </w:rPr>
               <w:t>, Jupyter de Anaconda</w:t>
             </w:r>
             <w:r>
@@ -9950,7 +10149,39 @@
                 <w:rFonts w:asciiTheme="minorHAnsi" w:hAnsiTheme="minorHAnsi"/>
                 <w:lang w:val="es-CO"/>
               </w:rPr>
-              <w:t xml:space="preserve"> Calculadora Casio 991 LA cw, GeoGebra en local y en línea. Las Hojas de Cálculo (Excel y Sheet) de Microsoft y Google.</w:t>
+              <w:t xml:space="preserve"> Calculadora Casio 991 LA </w:t>
+            </w:r>
+            <w:proofErr w:type="spellStart"/>
+            <w:r>
+              <w:rPr>
+                <w:rFonts w:asciiTheme="minorHAnsi" w:hAnsiTheme="minorHAnsi"/>
+                <w:lang w:val="es-CO"/>
+              </w:rPr>
+              <w:t>cw</w:t>
+            </w:r>
+            <w:proofErr w:type="spellEnd"/>
+            <w:r>
+              <w:rPr>
+                <w:rFonts w:asciiTheme="minorHAnsi" w:hAnsiTheme="minorHAnsi"/>
+                <w:lang w:val="es-CO"/>
+              </w:rPr>
+              <w:t xml:space="preserve">, GeoGebra en local y en línea. Las Hojas de Cálculo (Excel y </w:t>
+            </w:r>
+            <w:proofErr w:type="spellStart"/>
+            <w:r>
+              <w:rPr>
+                <w:rFonts w:asciiTheme="minorHAnsi" w:hAnsiTheme="minorHAnsi"/>
+                <w:lang w:val="es-CO"/>
+              </w:rPr>
+              <w:t>Sheet</w:t>
+            </w:r>
+            <w:proofErr w:type="spellEnd"/>
+            <w:r>
+              <w:rPr>
+                <w:rFonts w:asciiTheme="minorHAnsi" w:hAnsiTheme="minorHAnsi"/>
+                <w:lang w:val="es-CO"/>
+              </w:rPr>
+              <w:t>) de Microsoft y Google.</w:t>
             </w:r>
             <w:r>
               <w:rPr>
@@ -10264,7 +10495,21 @@
               <w:rPr>
                 <w:rFonts w:ascii="Calibri" w:hAnsi="Calibri"/>
               </w:rPr>
-              <w:t>Concepción de evaluación, modalidades (auto, co y hetero evaluación) y estrategias a través de las cuales se va a orientar.</w:t>
+              <w:t xml:space="preserve">Concepción de evaluación, modalidades (auto, </w:t>
+            </w:r>
+            <w:proofErr w:type="spellStart"/>
+            <w:r>
+              <w:rPr>
+                <w:rFonts w:ascii="Calibri" w:hAnsi="Calibri"/>
+              </w:rPr>
+              <w:t>co</w:t>
+            </w:r>
+            <w:proofErr w:type="spellEnd"/>
+            <w:r>
+              <w:rPr>
+                <w:rFonts w:ascii="Calibri" w:hAnsi="Calibri"/>
+              </w:rPr>
+              <w:t xml:space="preserve"> y hetero evaluación) y estrategias a través de las cuales se va a orientar.</w:t>
             </w:r>
           </w:p>
           <w:p>
@@ -11020,6 +11265,7 @@
               </w:rPr>
               <w:t xml:space="preserve">  - Uso de ejemplos y ejercicios estandarizados, alineados con currículos internacionales (como los de </w:t>
             </w:r>
+            <w:proofErr w:type="spellStart"/>
             <w:r>
               <w:rPr>
                 <w:rFonts w:asciiTheme="minorHAnsi" w:hAnsiTheme="minorHAnsi" w:cstheme="minorHAnsi"/>
@@ -11028,404 +11274,9 @@
                 <w:sz w:val="22"/>
                 <w:szCs w:val="22"/>
               </w:rPr>
-              <w:t>Advanced Placement</w:t>
-            </w:r>
-            <w:r>
-              <w:rPr>
-                <w:rFonts w:asciiTheme="minorHAnsi" w:hAnsiTheme="minorHAnsi" w:cstheme="minorHAnsi"/>
-                <w:sz w:val="22"/>
-                <w:szCs w:val="22"/>
-              </w:rPr>
-              <w:t xml:space="preserve"> en EE.UU.).  </w:t>
-            </w:r>
-          </w:p>
-          <w:p>
-            <w:pPr>
-              <w:rPr>
-                <w:rFonts w:asciiTheme="minorHAnsi" w:hAnsiTheme="minorHAnsi" w:cstheme="minorHAnsi"/>
-                <w:sz w:val="22"/>
-                <w:szCs w:val="22"/>
-              </w:rPr>
-            </w:pPr>
-          </w:p>
-          <w:p>
-            <w:pPr>
-              <w:rPr>
-                <w:rFonts w:asciiTheme="minorHAnsi" w:hAnsiTheme="minorHAnsi" w:cstheme="minorHAnsi"/>
-                <w:b/>
-                <w:bCs/>
-                <w:sz w:val="22"/>
-                <w:szCs w:val="22"/>
-              </w:rPr>
-            </w:pPr>
-            <w:r>
-              <w:rPr>
-                <w:rFonts w:asciiTheme="minorHAnsi" w:hAnsiTheme="minorHAnsi" w:cstheme="minorHAnsi"/>
-                <w:b/>
-                <w:bCs/>
-                <w:sz w:val="22"/>
-                <w:szCs w:val="22"/>
-              </w:rPr>
-              <w:t xml:space="preserve">- Idioma y perspectiva:  </w:t>
-            </w:r>
-          </w:p>
-          <w:p>
-            <w:pPr>
-              <w:rPr>
-                <w:rFonts w:asciiTheme="minorHAnsi" w:hAnsiTheme="minorHAnsi" w:cstheme="minorHAnsi"/>
-                <w:sz w:val="22"/>
-                <w:szCs w:val="22"/>
-              </w:rPr>
-            </w:pPr>
-            <w:r>
-              <w:rPr>
-                <w:rFonts w:asciiTheme="minorHAnsi" w:hAnsiTheme="minorHAnsi" w:cstheme="minorHAnsi"/>
-                <w:sz w:val="22"/>
-                <w:szCs w:val="22"/>
-              </w:rPr>
-              <w:t xml:space="preserve">  - Originalmente escrito en inglés y traducido al español, mantiene terminología y notación matemática anglosajona (ej.: uso de "cálculo" en lugar de "análisis matemático", común en Europa continental).  </w:t>
-            </w:r>
-          </w:p>
-          <w:p>
-            <w:pPr>
-              <w:rPr>
-                <w:rFonts w:asciiTheme="minorHAnsi" w:hAnsiTheme="minorHAnsi" w:cstheme="minorHAnsi"/>
-                <w:sz w:val="22"/>
-                <w:szCs w:val="22"/>
-              </w:rPr>
-            </w:pPr>
-          </w:p>
-          <w:p>
-            <w:pPr>
-              <w:rPr>
-                <w:rFonts w:asciiTheme="minorHAnsi" w:hAnsiTheme="minorHAnsi" w:cstheme="minorHAnsi"/>
-                <w:b/>
-                <w:bCs/>
-                <w:sz w:val="22"/>
-                <w:szCs w:val="22"/>
-              </w:rPr>
-            </w:pPr>
-            <w:r>
-              <w:rPr>
-                <w:rFonts w:asciiTheme="minorHAnsi" w:hAnsiTheme="minorHAnsi" w:cstheme="minorHAnsi"/>
-                <w:b/>
-                <w:bCs/>
-                <w:sz w:val="22"/>
-                <w:szCs w:val="22"/>
-              </w:rPr>
-              <w:t xml:space="preserve">2. Zona Geográfica de Influencia  </w:t>
-            </w:r>
-          </w:p>
-          <w:p>
-            <w:pPr>
-              <w:rPr>
-                <w:rFonts w:asciiTheme="minorHAnsi" w:hAnsiTheme="minorHAnsi" w:cstheme="minorHAnsi"/>
-                <w:sz w:val="22"/>
-                <w:szCs w:val="22"/>
-              </w:rPr>
-            </w:pPr>
-            <w:r>
-              <w:rPr>
-                <w:rFonts w:asciiTheme="minorHAnsi" w:hAnsiTheme="minorHAnsi" w:cstheme="minorHAnsi"/>
-                <w:sz w:val="22"/>
-                <w:szCs w:val="22"/>
-              </w:rPr>
-              <w:t xml:space="preserve">- </w:t>
-            </w:r>
-            <w:r>
-              <w:rPr>
-                <w:rFonts w:asciiTheme="minorHAnsi" w:hAnsiTheme="minorHAnsi" w:cstheme="minorHAnsi"/>
-                <w:b/>
-                <w:bCs/>
-                <w:sz w:val="22"/>
-                <w:szCs w:val="22"/>
-              </w:rPr>
-              <w:t>Estados Unidos:</w:t>
-            </w:r>
-            <w:r>
-              <w:rPr>
-                <w:rFonts w:asciiTheme="minorHAnsi" w:hAnsiTheme="minorHAnsi" w:cstheme="minorHAnsi"/>
-                <w:sz w:val="22"/>
-                <w:szCs w:val="22"/>
-              </w:rPr>
-              <w:t xml:space="preserve">  </w:t>
-            </w:r>
-          </w:p>
-          <w:p>
-            <w:pPr>
-              <w:rPr>
-                <w:rFonts w:asciiTheme="minorHAnsi" w:hAnsiTheme="minorHAnsi" w:cstheme="minorHAnsi"/>
-                <w:sz w:val="22"/>
-                <w:szCs w:val="22"/>
-              </w:rPr>
-            </w:pPr>
-            <w:r>
-              <w:rPr>
-                <w:rFonts w:asciiTheme="minorHAnsi" w:hAnsiTheme="minorHAnsi" w:cstheme="minorHAnsi"/>
-                <w:sz w:val="22"/>
-                <w:szCs w:val="22"/>
-              </w:rPr>
-              <w:t xml:space="preserve">  - El autor, </w:t>
-            </w:r>
-            <w:r>
-              <w:rPr>
-                <w:rFonts w:asciiTheme="minorHAnsi" w:hAnsiTheme="minorHAnsi" w:cstheme="minorHAnsi"/>
-                <w:b/>
-                <w:bCs/>
-                <w:sz w:val="22"/>
-                <w:szCs w:val="22"/>
-              </w:rPr>
-              <w:t>Ron Larson</w:t>
-            </w:r>
-            <w:r>
-              <w:rPr>
-                <w:rFonts w:asciiTheme="minorHAnsi" w:hAnsiTheme="minorHAnsi" w:cstheme="minorHAnsi"/>
-                <w:sz w:val="22"/>
-                <w:szCs w:val="22"/>
-              </w:rPr>
-              <w:t xml:space="preserve">, </w:t>
-            </w:r>
-            <w:r>
-              <w:rPr>
-                <w:rFonts w:asciiTheme="minorHAnsi" w:hAnsiTheme="minorHAnsi" w:cstheme="minorHAnsi"/>
-                <w:sz w:val="22"/>
-                <w:szCs w:val="22"/>
-              </w:rPr>
-              <w:t xml:space="preserve">es profesor emérito de la </w:t>
-            </w:r>
-            <w:r>
-              <w:rPr>
-                <w:rFonts w:asciiTheme="minorHAnsi" w:hAnsiTheme="minorHAnsi" w:cstheme="minorHAnsi"/>
-                <w:sz w:val="22"/>
-                <w:szCs w:val="22"/>
-              </w:rPr>
-              <w:lastRenderedPageBreak/>
-              <w:t xml:space="preserve">Universidad Estatal de Pensilvania (EE.UU.), y el libro está ampliamente adoptado en universidades de América Latina por su adaptabilidad a planes de estudio inspirados en el modelo norteamericano.  </w:t>
-            </w:r>
-          </w:p>
-          <w:p>
-            <w:pPr>
-              <w:rPr>
-                <w:rFonts w:asciiTheme="minorHAnsi" w:hAnsiTheme="minorHAnsi" w:cstheme="minorHAnsi"/>
-                <w:sz w:val="22"/>
-                <w:szCs w:val="22"/>
-              </w:rPr>
-            </w:pPr>
-            <w:r>
-              <w:rPr>
-                <w:rFonts w:asciiTheme="minorHAnsi" w:hAnsiTheme="minorHAnsi" w:cstheme="minorHAnsi"/>
-                <w:sz w:val="22"/>
-                <w:szCs w:val="22"/>
-              </w:rPr>
-              <w:t xml:space="preserve">  - Incluye referencias a contextos educativos estadounidenses (ej.: problemas aplicados a industrias o tecnologías comunes en ese país).  </w:t>
-            </w:r>
-          </w:p>
-          <w:p>
-            <w:pPr>
-              <w:rPr>
-                <w:rFonts w:asciiTheme="minorHAnsi" w:hAnsiTheme="minorHAnsi" w:cstheme="minorHAnsi"/>
-                <w:sz w:val="22"/>
-                <w:szCs w:val="22"/>
-              </w:rPr>
-            </w:pPr>
-          </w:p>
-          <w:p>
-            <w:pPr>
-              <w:rPr>
-                <w:rFonts w:asciiTheme="minorHAnsi" w:hAnsiTheme="minorHAnsi" w:cstheme="minorHAnsi"/>
-                <w:b/>
-                <w:bCs/>
-                <w:sz w:val="22"/>
-                <w:szCs w:val="22"/>
-              </w:rPr>
-            </w:pPr>
-            <w:r>
-              <w:rPr>
-                <w:rFonts w:asciiTheme="minorHAnsi" w:hAnsiTheme="minorHAnsi" w:cstheme="minorHAnsi"/>
-                <w:b/>
-                <w:bCs/>
-                <w:sz w:val="22"/>
-                <w:szCs w:val="22"/>
-              </w:rPr>
-              <w:t xml:space="preserve">- América Latina:  </w:t>
-            </w:r>
-          </w:p>
-          <w:p>
-            <w:pPr>
-              <w:rPr>
-                <w:rFonts w:asciiTheme="minorHAnsi" w:hAnsiTheme="minorHAnsi" w:cstheme="minorHAnsi"/>
-                <w:sz w:val="22"/>
-                <w:szCs w:val="22"/>
-              </w:rPr>
-            </w:pPr>
-            <w:r>
-              <w:rPr>
-                <w:rFonts w:asciiTheme="minorHAnsi" w:hAnsiTheme="minorHAnsi" w:cstheme="minorHAnsi"/>
-                <w:sz w:val="22"/>
-                <w:szCs w:val="22"/>
-              </w:rPr>
-              <w:t xml:space="preserve">  - La traducción al español y su distribución en países como México, Colombia o Argentina lo han convertido en un referente en instituciones que siguen modelos híbridos (europeo y anglosajón).  </w:t>
-            </w:r>
-          </w:p>
-          <w:p>
-            <w:pPr>
-              <w:rPr>
-                <w:rFonts w:asciiTheme="minorHAnsi" w:hAnsiTheme="minorHAnsi" w:cstheme="minorHAnsi"/>
-                <w:sz w:val="22"/>
-                <w:szCs w:val="22"/>
-              </w:rPr>
-            </w:pPr>
-          </w:p>
-          <w:p>
-            <w:pPr>
-              <w:rPr>
-                <w:rFonts w:asciiTheme="minorHAnsi" w:hAnsiTheme="minorHAnsi" w:cstheme="minorHAnsi"/>
-                <w:b/>
-                <w:bCs/>
-                <w:sz w:val="22"/>
-                <w:szCs w:val="22"/>
-              </w:rPr>
-            </w:pPr>
-            <w:r>
-              <w:rPr>
-                <w:rFonts w:asciiTheme="minorHAnsi" w:hAnsiTheme="minorHAnsi" w:cstheme="minorHAnsi"/>
-                <w:b/>
-                <w:bCs/>
-                <w:sz w:val="22"/>
-                <w:szCs w:val="22"/>
-              </w:rPr>
-              <w:t xml:space="preserve">3. Contraste con Otras Tradiciones  </w:t>
-            </w:r>
-          </w:p>
-          <w:p>
-            <w:pPr>
-              <w:rPr>
-                <w:rFonts w:asciiTheme="minorHAnsi" w:hAnsiTheme="minorHAnsi" w:cstheme="minorHAnsi"/>
-                <w:sz w:val="22"/>
-                <w:szCs w:val="22"/>
-              </w:rPr>
-            </w:pPr>
-            <w:r>
-              <w:rPr>
-                <w:rFonts w:asciiTheme="minorHAnsi" w:hAnsiTheme="minorHAnsi" w:cstheme="minorHAnsi"/>
-                <w:sz w:val="22"/>
-                <w:szCs w:val="22"/>
-              </w:rPr>
-              <w:t xml:space="preserve">- </w:t>
-            </w:r>
-            <w:r>
-              <w:rPr>
-                <w:rFonts w:asciiTheme="minorHAnsi" w:hAnsiTheme="minorHAnsi" w:cstheme="minorHAnsi"/>
-                <w:b/>
-                <w:bCs/>
-                <w:sz w:val="22"/>
-                <w:szCs w:val="22"/>
-              </w:rPr>
-              <w:t>Europa continental:</w:t>
-            </w:r>
-            <w:r>
-              <w:rPr>
-                <w:rFonts w:asciiTheme="minorHAnsi" w:hAnsiTheme="minorHAnsi" w:cstheme="minorHAnsi"/>
-                <w:sz w:val="22"/>
-                <w:szCs w:val="22"/>
-              </w:rPr>
-              <w:t xml:space="preserve">  </w:t>
-            </w:r>
-          </w:p>
-          <w:p>
-            <w:pPr>
-              <w:rPr>
-                <w:rFonts w:asciiTheme="minorHAnsi" w:hAnsiTheme="minorHAnsi" w:cstheme="minorHAnsi"/>
-                <w:sz w:val="22"/>
-                <w:szCs w:val="22"/>
-              </w:rPr>
-            </w:pPr>
-            <w:r>
-              <w:rPr>
-                <w:rFonts w:asciiTheme="minorHAnsi" w:hAnsiTheme="minorHAnsi" w:cstheme="minorHAnsi"/>
-                <w:sz w:val="22"/>
-                <w:szCs w:val="22"/>
-              </w:rPr>
-              <w:t xml:space="preserve">  - En países como Francia o Alemania, los textos de cálculo suelen ser más teóricos (ej.: enfoque </w:t>
-            </w:r>
-            <w:r>
-              <w:rPr>
-                <w:rFonts w:asciiTheme="minorHAnsi" w:hAnsiTheme="minorHAnsi" w:cstheme="minorHAnsi"/>
-                <w:sz w:val="22"/>
-                <w:szCs w:val="22"/>
-              </w:rPr>
-              <w:t>en</w:t>
-            </w:r>
-            <w:r>
-              <w:rPr>
-                <w:rFonts w:asciiTheme="minorHAnsi" w:hAnsiTheme="minorHAnsi" w:cstheme="minorHAnsi"/>
-                <w:b/>
-                <w:bCs/>
-                <w:sz w:val="22"/>
-                <w:szCs w:val="22"/>
-              </w:rPr>
-              <w:t xml:space="preserve"> análisis real</w:t>
-            </w:r>
-            <w:r>
-              <w:rPr>
-                <w:rFonts w:asciiTheme="minorHAnsi" w:hAnsiTheme="minorHAnsi" w:cstheme="minorHAnsi"/>
-                <w:sz w:val="22"/>
-                <w:szCs w:val="22"/>
-              </w:rPr>
-              <w:t xml:space="preserve"> con demostraciones rigurosas, como en los libros de Courant o Apostol).  </w:t>
-            </w:r>
-          </w:p>
-          <w:p>
-            <w:pPr>
-              <w:rPr>
-                <w:rFonts w:asciiTheme="minorHAnsi" w:hAnsiTheme="minorHAnsi" w:cstheme="minorHAnsi"/>
-                <w:sz w:val="22"/>
-                <w:szCs w:val="22"/>
-              </w:rPr>
-            </w:pPr>
-            <w:r>
-              <w:rPr>
-                <w:rFonts w:asciiTheme="minorHAnsi" w:hAnsiTheme="minorHAnsi" w:cstheme="minorHAnsi"/>
-                <w:sz w:val="22"/>
-                <w:szCs w:val="22"/>
-              </w:rPr>
-              <w:t xml:space="preserve">- </w:t>
-            </w:r>
-            <w:r>
-              <w:rPr>
-                <w:rFonts w:asciiTheme="minorHAnsi" w:hAnsiTheme="minorHAnsi" w:cstheme="minorHAnsi"/>
-                <w:b/>
-                <w:bCs/>
-                <w:sz w:val="22"/>
-                <w:szCs w:val="22"/>
-              </w:rPr>
-              <w:t>América Latina:</w:t>
-            </w:r>
-            <w:r>
-              <w:rPr>
-                <w:rFonts w:asciiTheme="minorHAnsi" w:hAnsiTheme="minorHAnsi" w:cstheme="minorHAnsi"/>
-                <w:sz w:val="22"/>
-                <w:szCs w:val="22"/>
-              </w:rPr>
-              <w:t xml:space="preserve">  </w:t>
-            </w:r>
-          </w:p>
-          <w:p>
-            <w:pPr>
-              <w:rPr>
-                <w:rFonts w:asciiTheme="minorHAnsi" w:hAnsiTheme="minorHAnsi" w:cstheme="minorHAnsi"/>
-                <w:sz w:val="22"/>
-                <w:szCs w:val="22"/>
-              </w:rPr>
-            </w:pPr>
-            <w:r>
-              <w:rPr>
-                <w:rFonts w:asciiTheme="minorHAnsi" w:hAnsiTheme="minorHAnsi" w:cstheme="minorHAnsi"/>
-                <w:sz w:val="22"/>
-                <w:szCs w:val="22"/>
-              </w:rPr>
-              <w:t xml:space="preserve">  - Algunas universidades usan combinaciones de Larson con textos locales (ej.: </w:t>
-            </w:r>
+              <w:t>Advanced</w:t>
+            </w:r>
+            <w:proofErr w:type="spellEnd"/>
             <w:r>
               <w:rPr>
                 <w:rFonts w:asciiTheme="minorHAnsi" w:hAnsiTheme="minorHAnsi" w:cstheme="minorHAnsi"/>
@@ -11434,16 +11285,9 @@
                 <w:sz w:val="22"/>
                 <w:szCs w:val="22"/>
               </w:rPr>
-              <w:t xml:space="preserve">Cálculo Diferencial e Integral </w:t>
-            </w:r>
-            <w:r>
-              <w:rPr>
-                <w:rFonts w:asciiTheme="minorHAnsi" w:hAnsiTheme="minorHAnsi" w:cstheme="minorHAnsi"/>
-                <w:sz w:val="22"/>
-                <w:szCs w:val="22"/>
-              </w:rPr>
-              <w:t xml:space="preserve">de Granville, también influenciado por EE.UU.) o europeos (ej.: </w:t>
-            </w:r>
+              <w:t xml:space="preserve"> </w:t>
+            </w:r>
+            <w:proofErr w:type="spellStart"/>
             <w:r>
               <w:rPr>
                 <w:rFonts w:asciiTheme="minorHAnsi" w:hAnsiTheme="minorHAnsi" w:cstheme="minorHAnsi"/>
@@ -11452,6 +11296,485 @@
                 <w:sz w:val="22"/>
                 <w:szCs w:val="22"/>
               </w:rPr>
+              <w:t>Placement</w:t>
+            </w:r>
+            <w:proofErr w:type="spellEnd"/>
+            <w:r>
+              <w:rPr>
+                <w:rFonts w:asciiTheme="minorHAnsi" w:hAnsiTheme="minorHAnsi" w:cstheme="minorHAnsi"/>
+                <w:sz w:val="22"/>
+                <w:szCs w:val="22"/>
+              </w:rPr>
+              <w:t xml:space="preserve"> en EE.UU.).  </w:t>
+            </w:r>
+          </w:p>
+          <w:p>
+            <w:pPr>
+              <w:rPr>
+                <w:rFonts w:asciiTheme="minorHAnsi" w:hAnsiTheme="minorHAnsi" w:cstheme="minorHAnsi"/>
+                <w:sz w:val="22"/>
+                <w:szCs w:val="22"/>
+              </w:rPr>
+            </w:pPr>
+          </w:p>
+          <w:p>
+            <w:pPr>
+              <w:rPr>
+                <w:rFonts w:asciiTheme="minorHAnsi" w:hAnsiTheme="minorHAnsi" w:cstheme="minorHAnsi"/>
+                <w:b/>
+                <w:bCs/>
+                <w:sz w:val="22"/>
+                <w:szCs w:val="22"/>
+              </w:rPr>
+            </w:pPr>
+            <w:r>
+              <w:rPr>
+                <w:rFonts w:asciiTheme="minorHAnsi" w:hAnsiTheme="minorHAnsi" w:cstheme="minorHAnsi"/>
+                <w:b/>
+                <w:bCs/>
+                <w:sz w:val="22"/>
+                <w:szCs w:val="22"/>
+              </w:rPr>
+              <w:t xml:space="preserve">- Idioma y perspectiva:  </w:t>
+            </w:r>
+          </w:p>
+          <w:p>
+            <w:pPr>
+              <w:rPr>
+                <w:rFonts w:asciiTheme="minorHAnsi" w:hAnsiTheme="minorHAnsi" w:cstheme="minorHAnsi"/>
+                <w:sz w:val="22"/>
+                <w:szCs w:val="22"/>
+              </w:rPr>
+            </w:pPr>
+            <w:r>
+              <w:rPr>
+                <w:rFonts w:asciiTheme="minorHAnsi" w:hAnsiTheme="minorHAnsi" w:cstheme="minorHAnsi"/>
+                <w:sz w:val="22"/>
+                <w:szCs w:val="22"/>
+              </w:rPr>
+              <w:t xml:space="preserve">  - Originalmente escrito en inglés y traducido al español, mantiene terminología y notación matemática anglosajona (ej.: uso de "cálculo" en lugar de "análisis matemático", común en Europa continental).  </w:t>
+            </w:r>
+          </w:p>
+          <w:p>
+            <w:pPr>
+              <w:rPr>
+                <w:rFonts w:asciiTheme="minorHAnsi" w:hAnsiTheme="minorHAnsi" w:cstheme="minorHAnsi"/>
+                <w:sz w:val="22"/>
+                <w:szCs w:val="22"/>
+              </w:rPr>
+            </w:pPr>
+          </w:p>
+          <w:p>
+            <w:pPr>
+              <w:rPr>
+                <w:rFonts w:asciiTheme="minorHAnsi" w:hAnsiTheme="minorHAnsi" w:cstheme="minorHAnsi"/>
+                <w:b/>
+                <w:bCs/>
+                <w:sz w:val="22"/>
+                <w:szCs w:val="22"/>
+              </w:rPr>
+            </w:pPr>
+            <w:r>
+              <w:rPr>
+                <w:rFonts w:asciiTheme="minorHAnsi" w:hAnsiTheme="minorHAnsi" w:cstheme="minorHAnsi"/>
+                <w:b/>
+                <w:bCs/>
+                <w:sz w:val="22"/>
+                <w:szCs w:val="22"/>
+              </w:rPr>
+              <w:t xml:space="preserve">2. Zona Geográfica de Influencia  </w:t>
+            </w:r>
+          </w:p>
+          <w:p>
+            <w:pPr>
+              <w:rPr>
+                <w:rFonts w:asciiTheme="minorHAnsi" w:hAnsiTheme="minorHAnsi" w:cstheme="minorHAnsi"/>
+                <w:sz w:val="22"/>
+                <w:szCs w:val="22"/>
+              </w:rPr>
+            </w:pPr>
+            <w:r>
+              <w:rPr>
+                <w:rFonts w:asciiTheme="minorHAnsi" w:hAnsiTheme="minorHAnsi" w:cstheme="minorHAnsi"/>
+                <w:sz w:val="22"/>
+                <w:szCs w:val="22"/>
+              </w:rPr>
+              <w:t xml:space="preserve">- </w:t>
+            </w:r>
+            <w:r>
+              <w:rPr>
+                <w:rFonts w:asciiTheme="minorHAnsi" w:hAnsiTheme="minorHAnsi" w:cstheme="minorHAnsi"/>
+                <w:b/>
+                <w:bCs/>
+                <w:sz w:val="22"/>
+                <w:szCs w:val="22"/>
+              </w:rPr>
+              <w:t>Estados Unidos:</w:t>
+            </w:r>
+            <w:r>
+              <w:rPr>
+                <w:rFonts w:asciiTheme="minorHAnsi" w:hAnsiTheme="minorHAnsi" w:cstheme="minorHAnsi"/>
+                <w:sz w:val="22"/>
+                <w:szCs w:val="22"/>
+              </w:rPr>
+              <w:t xml:space="preserve">  </w:t>
+            </w:r>
+          </w:p>
+          <w:p>
+            <w:pPr>
+              <w:rPr>
+                <w:rFonts w:asciiTheme="minorHAnsi" w:hAnsiTheme="minorHAnsi" w:cstheme="minorHAnsi"/>
+                <w:sz w:val="22"/>
+                <w:szCs w:val="22"/>
+              </w:rPr>
+            </w:pPr>
+            <w:r>
+              <w:rPr>
+                <w:rFonts w:asciiTheme="minorHAnsi" w:hAnsiTheme="minorHAnsi" w:cstheme="minorHAnsi"/>
+                <w:sz w:val="22"/>
+                <w:szCs w:val="22"/>
+              </w:rPr>
+              <w:t xml:space="preserve">  - El autor, </w:t>
+            </w:r>
+            <w:r>
+              <w:rPr>
+                <w:rFonts w:asciiTheme="minorHAnsi" w:hAnsiTheme="minorHAnsi" w:cstheme="minorHAnsi"/>
+                <w:b/>
+                <w:bCs/>
+                <w:sz w:val="22"/>
+                <w:szCs w:val="22"/>
+              </w:rPr>
+              <w:t>Ron Larson</w:t>
+            </w:r>
+            <w:r>
+              <w:rPr>
+                <w:rFonts w:asciiTheme="minorHAnsi" w:hAnsiTheme="minorHAnsi" w:cstheme="minorHAnsi"/>
+                <w:sz w:val="22"/>
+                <w:szCs w:val="22"/>
+              </w:rPr>
+              <w:t xml:space="preserve">, </w:t>
+            </w:r>
+            <w:r>
+              <w:rPr>
+                <w:rFonts w:asciiTheme="minorHAnsi" w:hAnsiTheme="minorHAnsi" w:cstheme="minorHAnsi"/>
+                <w:sz w:val="22"/>
+                <w:szCs w:val="22"/>
+              </w:rPr>
+              <w:t xml:space="preserve">es profesor emérito de la </w:t>
+            </w:r>
+            <w:r>
+              <w:rPr>
+                <w:rFonts w:asciiTheme="minorHAnsi" w:hAnsiTheme="minorHAnsi" w:cstheme="minorHAnsi"/>
+                <w:sz w:val="22"/>
+                <w:szCs w:val="22"/>
+              </w:rPr>
+              <w:lastRenderedPageBreak/>
+              <w:t xml:space="preserve">Universidad Estatal de Pensilvania (EE.UU.), y el libro está ampliamente adoptado en universidades de América Latina por su adaptabilidad a planes de estudio inspirados en el modelo norteamericano.  </w:t>
+            </w:r>
+          </w:p>
+          <w:p>
+            <w:pPr>
+              <w:rPr>
+                <w:rFonts w:asciiTheme="minorHAnsi" w:hAnsiTheme="minorHAnsi" w:cstheme="minorHAnsi"/>
+                <w:sz w:val="22"/>
+                <w:szCs w:val="22"/>
+              </w:rPr>
+            </w:pPr>
+            <w:r>
+              <w:rPr>
+                <w:rFonts w:asciiTheme="minorHAnsi" w:hAnsiTheme="minorHAnsi" w:cstheme="minorHAnsi"/>
+                <w:sz w:val="22"/>
+                <w:szCs w:val="22"/>
+              </w:rPr>
+              <w:t xml:space="preserve">  - Incluye referencias a contextos educativos estadounidenses (ej.: problemas aplicados a industrias o tecnologías comunes en ese país).  </w:t>
+            </w:r>
+          </w:p>
+          <w:p>
+            <w:pPr>
+              <w:rPr>
+                <w:rFonts w:asciiTheme="minorHAnsi" w:hAnsiTheme="minorHAnsi" w:cstheme="minorHAnsi"/>
+                <w:sz w:val="22"/>
+                <w:szCs w:val="22"/>
+              </w:rPr>
+            </w:pPr>
+          </w:p>
+          <w:p>
+            <w:pPr>
+              <w:rPr>
+                <w:rFonts w:asciiTheme="minorHAnsi" w:hAnsiTheme="minorHAnsi" w:cstheme="minorHAnsi"/>
+                <w:b/>
+                <w:bCs/>
+                <w:sz w:val="22"/>
+                <w:szCs w:val="22"/>
+              </w:rPr>
+            </w:pPr>
+            <w:r>
+              <w:rPr>
+                <w:rFonts w:asciiTheme="minorHAnsi" w:hAnsiTheme="minorHAnsi" w:cstheme="minorHAnsi"/>
+                <w:b/>
+                <w:bCs/>
+                <w:sz w:val="22"/>
+                <w:szCs w:val="22"/>
+              </w:rPr>
+              <w:t xml:space="preserve">- América Latina:  </w:t>
+            </w:r>
+          </w:p>
+          <w:p>
+            <w:pPr>
+              <w:rPr>
+                <w:rFonts w:asciiTheme="minorHAnsi" w:hAnsiTheme="minorHAnsi" w:cstheme="minorHAnsi"/>
+                <w:sz w:val="22"/>
+                <w:szCs w:val="22"/>
+              </w:rPr>
+            </w:pPr>
+            <w:r>
+              <w:rPr>
+                <w:rFonts w:asciiTheme="minorHAnsi" w:hAnsiTheme="minorHAnsi" w:cstheme="minorHAnsi"/>
+                <w:sz w:val="22"/>
+                <w:szCs w:val="22"/>
+              </w:rPr>
+              <w:t xml:space="preserve">  - La traducción al español y su distribución en países como México, Colombia o Argentina lo han convertido en un referente en instituciones que siguen modelos híbridos (europeo y anglosajón).  </w:t>
+            </w:r>
+          </w:p>
+          <w:p>
+            <w:pPr>
+              <w:rPr>
+                <w:rFonts w:asciiTheme="minorHAnsi" w:hAnsiTheme="minorHAnsi" w:cstheme="minorHAnsi"/>
+                <w:sz w:val="22"/>
+                <w:szCs w:val="22"/>
+              </w:rPr>
+            </w:pPr>
+          </w:p>
+          <w:p>
+            <w:pPr>
+              <w:rPr>
+                <w:rFonts w:asciiTheme="minorHAnsi" w:hAnsiTheme="minorHAnsi" w:cstheme="minorHAnsi"/>
+                <w:b/>
+                <w:bCs/>
+                <w:sz w:val="22"/>
+                <w:szCs w:val="22"/>
+              </w:rPr>
+            </w:pPr>
+            <w:r>
+              <w:rPr>
+                <w:rFonts w:asciiTheme="minorHAnsi" w:hAnsiTheme="minorHAnsi" w:cstheme="minorHAnsi"/>
+                <w:b/>
+                <w:bCs/>
+                <w:sz w:val="22"/>
+                <w:szCs w:val="22"/>
+              </w:rPr>
+              <w:t xml:space="preserve">3. Contraste con Otras Tradiciones  </w:t>
+            </w:r>
+          </w:p>
+          <w:p>
+            <w:pPr>
+              <w:rPr>
+                <w:rFonts w:asciiTheme="minorHAnsi" w:hAnsiTheme="minorHAnsi" w:cstheme="minorHAnsi"/>
+                <w:sz w:val="22"/>
+                <w:szCs w:val="22"/>
+              </w:rPr>
+            </w:pPr>
+            <w:r>
+              <w:rPr>
+                <w:rFonts w:asciiTheme="minorHAnsi" w:hAnsiTheme="minorHAnsi" w:cstheme="minorHAnsi"/>
+                <w:sz w:val="22"/>
+                <w:szCs w:val="22"/>
+              </w:rPr>
+              <w:t xml:space="preserve">- </w:t>
+            </w:r>
+            <w:r>
+              <w:rPr>
+                <w:rFonts w:asciiTheme="minorHAnsi" w:hAnsiTheme="minorHAnsi" w:cstheme="minorHAnsi"/>
+                <w:b/>
+                <w:bCs/>
+                <w:sz w:val="22"/>
+                <w:szCs w:val="22"/>
+              </w:rPr>
+              <w:t>Europa continental:</w:t>
+            </w:r>
+            <w:r>
+              <w:rPr>
+                <w:rFonts w:asciiTheme="minorHAnsi" w:hAnsiTheme="minorHAnsi" w:cstheme="minorHAnsi"/>
+                <w:sz w:val="22"/>
+                <w:szCs w:val="22"/>
+              </w:rPr>
+              <w:t xml:space="preserve">  </w:t>
+            </w:r>
+          </w:p>
+          <w:p>
+            <w:pPr>
+              <w:rPr>
+                <w:rFonts w:asciiTheme="minorHAnsi" w:hAnsiTheme="minorHAnsi" w:cstheme="minorHAnsi"/>
+                <w:sz w:val="22"/>
+                <w:szCs w:val="22"/>
+              </w:rPr>
+            </w:pPr>
+            <w:r>
+              <w:rPr>
+                <w:rFonts w:asciiTheme="minorHAnsi" w:hAnsiTheme="minorHAnsi" w:cstheme="minorHAnsi"/>
+                <w:sz w:val="22"/>
+                <w:szCs w:val="22"/>
+              </w:rPr>
+              <w:t xml:space="preserve">  - En países como Francia o Alemania, los textos de cálculo suelen ser más teóricos (ej.: enfoque </w:t>
+            </w:r>
+            <w:r>
+              <w:rPr>
+                <w:rFonts w:asciiTheme="minorHAnsi" w:hAnsiTheme="minorHAnsi" w:cstheme="minorHAnsi"/>
+                <w:sz w:val="22"/>
+                <w:szCs w:val="22"/>
+              </w:rPr>
+              <w:t>en</w:t>
+            </w:r>
+            <w:r>
+              <w:rPr>
+                <w:rFonts w:asciiTheme="minorHAnsi" w:hAnsiTheme="minorHAnsi" w:cstheme="minorHAnsi"/>
+                <w:b/>
+                <w:bCs/>
+                <w:sz w:val="22"/>
+                <w:szCs w:val="22"/>
+              </w:rPr>
+              <w:t xml:space="preserve"> análisis real</w:t>
+            </w:r>
+            <w:r>
+              <w:rPr>
+                <w:rFonts w:asciiTheme="minorHAnsi" w:hAnsiTheme="minorHAnsi" w:cstheme="minorHAnsi"/>
+                <w:sz w:val="22"/>
+                <w:szCs w:val="22"/>
+              </w:rPr>
+              <w:t xml:space="preserve"> con demostraciones rigurosas, como en los libros de </w:t>
+            </w:r>
+            <w:proofErr w:type="spellStart"/>
+            <w:r>
+              <w:rPr>
+                <w:rFonts w:asciiTheme="minorHAnsi" w:hAnsiTheme="minorHAnsi" w:cstheme="minorHAnsi"/>
+                <w:sz w:val="22"/>
+                <w:szCs w:val="22"/>
+              </w:rPr>
+              <w:t>Courant</w:t>
+            </w:r>
+            <w:proofErr w:type="spellEnd"/>
+            <w:r>
+              <w:rPr>
+                <w:rFonts w:asciiTheme="minorHAnsi" w:hAnsiTheme="minorHAnsi" w:cstheme="minorHAnsi"/>
+                <w:sz w:val="22"/>
+                <w:szCs w:val="22"/>
+              </w:rPr>
+              <w:t xml:space="preserve"> o </w:t>
+            </w:r>
+            <w:proofErr w:type="spellStart"/>
+            <w:r>
+              <w:rPr>
+                <w:rFonts w:asciiTheme="minorHAnsi" w:hAnsiTheme="minorHAnsi" w:cstheme="minorHAnsi"/>
+                <w:sz w:val="22"/>
+                <w:szCs w:val="22"/>
+              </w:rPr>
+              <w:t>Apostol</w:t>
+            </w:r>
+            <w:proofErr w:type="spellEnd"/>
+            <w:r>
+              <w:rPr>
+                <w:rFonts w:asciiTheme="minorHAnsi" w:hAnsiTheme="minorHAnsi" w:cstheme="minorHAnsi"/>
+                <w:sz w:val="22"/>
+                <w:szCs w:val="22"/>
+              </w:rPr>
+              <w:t xml:space="preserve">).  </w:t>
+            </w:r>
+          </w:p>
+          <w:p>
+            <w:pPr>
+              <w:rPr>
+                <w:rFonts w:asciiTheme="minorHAnsi" w:hAnsiTheme="minorHAnsi" w:cstheme="minorHAnsi"/>
+                <w:sz w:val="22"/>
+                <w:szCs w:val="22"/>
+              </w:rPr>
+            </w:pPr>
+            <w:r>
+              <w:rPr>
+                <w:rFonts w:asciiTheme="minorHAnsi" w:hAnsiTheme="minorHAnsi" w:cstheme="minorHAnsi"/>
+                <w:sz w:val="22"/>
+                <w:szCs w:val="22"/>
+              </w:rPr>
+              <w:t xml:space="preserve">- </w:t>
+            </w:r>
+            <w:r>
+              <w:rPr>
+                <w:rFonts w:asciiTheme="minorHAnsi" w:hAnsiTheme="minorHAnsi" w:cstheme="minorHAnsi"/>
+                <w:b/>
+                <w:bCs/>
+                <w:sz w:val="22"/>
+                <w:szCs w:val="22"/>
+              </w:rPr>
+              <w:t>América Latina:</w:t>
+            </w:r>
+            <w:r>
+              <w:rPr>
+                <w:rFonts w:asciiTheme="minorHAnsi" w:hAnsiTheme="minorHAnsi" w:cstheme="minorHAnsi"/>
+                <w:sz w:val="22"/>
+                <w:szCs w:val="22"/>
+              </w:rPr>
+              <w:t xml:space="preserve">  </w:t>
+            </w:r>
+          </w:p>
+          <w:p>
+            <w:pPr>
+              <w:rPr>
+                <w:rFonts w:asciiTheme="minorHAnsi" w:hAnsiTheme="minorHAnsi" w:cstheme="minorHAnsi"/>
+                <w:sz w:val="22"/>
+                <w:szCs w:val="22"/>
+              </w:rPr>
+            </w:pPr>
+            <w:r>
+              <w:rPr>
+                <w:rFonts w:asciiTheme="minorHAnsi" w:hAnsiTheme="minorHAnsi" w:cstheme="minorHAnsi"/>
+                <w:sz w:val="22"/>
+                <w:szCs w:val="22"/>
+              </w:rPr>
+              <w:t xml:space="preserve">  - Algunas universidades usan combinaciones de Larson con textos locales (ej.: </w:t>
+            </w:r>
+            <w:r>
+              <w:rPr>
+                <w:rFonts w:asciiTheme="minorHAnsi" w:hAnsiTheme="minorHAnsi" w:cstheme="minorHAnsi"/>
+                <w:i/>
+                <w:iCs/>
+                <w:sz w:val="22"/>
+                <w:szCs w:val="22"/>
+              </w:rPr>
+              <w:t xml:space="preserve">Cálculo Diferencial e Integral </w:t>
+            </w:r>
+            <w:r>
+              <w:rPr>
+                <w:rFonts w:asciiTheme="minorHAnsi" w:hAnsiTheme="minorHAnsi" w:cstheme="minorHAnsi"/>
+                <w:sz w:val="22"/>
+                <w:szCs w:val="22"/>
+              </w:rPr>
+              <w:t xml:space="preserve">de </w:t>
+            </w:r>
+            <w:proofErr w:type="spellStart"/>
+            <w:r>
+              <w:rPr>
+                <w:rFonts w:asciiTheme="minorHAnsi" w:hAnsiTheme="minorHAnsi" w:cstheme="minorHAnsi"/>
+                <w:sz w:val="22"/>
+                <w:szCs w:val="22"/>
+              </w:rPr>
+              <w:t>Granville</w:t>
+            </w:r>
+            <w:proofErr w:type="spellEnd"/>
+            <w:r>
+              <w:rPr>
+                <w:rFonts w:asciiTheme="minorHAnsi" w:hAnsiTheme="minorHAnsi" w:cstheme="minorHAnsi"/>
+                <w:sz w:val="22"/>
+                <w:szCs w:val="22"/>
+              </w:rPr>
+              <w:t xml:space="preserve">, también influenciado por EE.UU.) o europeos (ej.: </w:t>
+            </w:r>
+            <w:r>
+              <w:rPr>
+                <w:rFonts w:asciiTheme="minorHAnsi" w:hAnsiTheme="minorHAnsi" w:cstheme="minorHAnsi"/>
+                <w:i/>
+                <w:iCs/>
+                <w:sz w:val="22"/>
+                <w:szCs w:val="22"/>
+              </w:rPr>
               <w:t>Cálculo</w:t>
             </w:r>
             <w:r>
@@ -11460,7 +11783,25 @@
                 <w:sz w:val="22"/>
                 <w:szCs w:val="22"/>
               </w:rPr>
-              <w:t xml:space="preserve"> de Spivak).  </w:t>
+              <w:t xml:space="preserve"> de </w:t>
+            </w:r>
+            <w:proofErr w:type="spellStart"/>
+            <w:r>
+              <w:rPr>
+                <w:rFonts w:asciiTheme="minorHAnsi" w:hAnsiTheme="minorHAnsi" w:cstheme="minorHAnsi"/>
+                <w:sz w:val="22"/>
+                <w:szCs w:val="22"/>
+              </w:rPr>
+              <w:t>Spivak</w:t>
+            </w:r>
+            <w:proofErr w:type="spellEnd"/>
+            <w:r>
+              <w:rPr>
+                <w:rFonts w:asciiTheme="minorHAnsi" w:hAnsiTheme="minorHAnsi" w:cstheme="minorHAnsi"/>
+                <w:sz w:val="22"/>
+                <w:szCs w:val="22"/>
+              </w:rPr>
+              <w:t xml:space="preserve">).  </w:t>
             </w:r>
           </w:p>
           <w:p>
@@ -11634,6 +11975,7 @@
               <w:lastRenderedPageBreak/>
               <w:t>Larson, R., &amp; Edwards, B. H. (2010). </w:t>
             </w:r>
+            <w:proofErr w:type="spellStart"/>
             <w:r>
               <w:rPr>
                 <w:rFonts w:asciiTheme="minorHAnsi" w:hAnsiTheme="minorHAnsi" w:cstheme="minorHAnsi"/>
@@ -11645,6 +11987,7 @@
               </w:rPr>
               <w:t>Cálculo</w:t>
             </w:r>
+            <w:proofErr w:type="spellEnd"/>
             <w:r>
               <w:rPr>
                 <w:rFonts w:asciiTheme="minorHAnsi" w:hAnsiTheme="minorHAnsi" w:cstheme="minorHAnsi"/>
@@ -11722,10 +12065,148 @@
           </w:tcPr>
           <w:p>
             <w:pPr>
+              <w:numPr>
+                <w:ilvl w:val="0"/>
+                <w:numId w:val="21"/>
+              </w:numPr>
               <w:rPr>
                 <w:rFonts w:asciiTheme="minorHAnsi" w:hAnsiTheme="minorHAnsi" w:cstheme="minorHAnsi"/>
                 <w:sz w:val="22"/>
                 <w:szCs w:val="22"/>
+                <w:lang w:val="es-CO"/>
+              </w:rPr>
+            </w:pPr>
+            <w:r>
+              <w:rPr>
+                <w:rFonts w:asciiTheme="minorHAnsi" w:hAnsiTheme="minorHAnsi" w:cstheme="minorHAnsi"/>
+                <w:b/>
+                <w:bCs/>
+                <w:sz w:val="22"/>
+                <w:szCs w:val="22"/>
+                <w:lang w:val="es-CO"/>
+              </w:rPr>
+              <w:lastRenderedPageBreak/>
+              <w:t>Institución</w:t>
+            </w:r>
+            <w:r>
+              <w:rPr>
+                <w:rFonts w:asciiTheme="minorHAnsi" w:hAnsiTheme="minorHAnsi" w:cstheme="minorHAnsi"/>
+                <w:sz w:val="22"/>
+                <w:szCs w:val="22"/>
+                <w:lang w:val="es-CO"/>
+              </w:rPr>
+              <w:t>: Universidad Nacional Autónoma de México (UNAM)</w:t>
+            </w:r>
+          </w:p>
+          <w:p>
+            <w:pPr>
+              <w:numPr>
+                <w:ilvl w:val="0"/>
+                <w:numId w:val="21"/>
+              </w:numPr>
+              <w:rPr>
+                <w:rFonts w:asciiTheme="minorHAnsi" w:hAnsiTheme="minorHAnsi" w:cstheme="minorHAnsi"/>
+                <w:sz w:val="22"/>
+                <w:szCs w:val="22"/>
+                <w:lang w:val="es-CO"/>
+              </w:rPr>
+            </w:pPr>
+            <w:r>
+              <w:rPr>
+                <w:rFonts w:asciiTheme="minorHAnsi" w:hAnsiTheme="minorHAnsi" w:cstheme="minorHAnsi"/>
+                <w:b/>
+                <w:bCs/>
+                <w:sz w:val="22"/>
+                <w:szCs w:val="22"/>
+                <w:lang w:val="es-CO"/>
+              </w:rPr>
+              <w:t>País</w:t>
+            </w:r>
+            <w:r>
+              <w:rPr>
+                <w:rFonts w:asciiTheme="minorHAnsi" w:hAnsiTheme="minorHAnsi" w:cstheme="minorHAnsi"/>
+                <w:sz w:val="22"/>
+                <w:szCs w:val="22"/>
+                <w:lang w:val="es-CO"/>
+              </w:rPr>
+              <w:t>: México</w:t>
+            </w:r>
+          </w:p>
+          <w:p>
+            <w:pPr>
+              <w:numPr>
+                <w:ilvl w:val="0"/>
+                <w:numId w:val="21"/>
+              </w:numPr>
+              <w:rPr>
+                <w:rFonts w:asciiTheme="minorHAnsi" w:hAnsiTheme="minorHAnsi" w:cstheme="minorHAnsi"/>
+                <w:sz w:val="22"/>
+                <w:szCs w:val="22"/>
+                <w:lang w:val="es-CO"/>
+              </w:rPr>
+            </w:pPr>
+            <w:r>
+              <w:rPr>
+                <w:rFonts w:asciiTheme="minorHAnsi" w:hAnsiTheme="minorHAnsi" w:cstheme="minorHAnsi"/>
+                <w:b/>
+                <w:bCs/>
+                <w:sz w:val="22"/>
+                <w:szCs w:val="22"/>
+                <w:lang w:val="es-CO"/>
+              </w:rPr>
+              <w:t>Área cultural</w:t>
+            </w:r>
+            <w:r>
+              <w:rPr>
+                <w:rFonts w:asciiTheme="minorHAnsi" w:hAnsiTheme="minorHAnsi" w:cstheme="minorHAnsi"/>
+                <w:sz w:val="22"/>
+                <w:szCs w:val="22"/>
+                <w:lang w:val="es-CO"/>
+              </w:rPr>
+              <w:t>: América Latina</w:t>
+            </w:r>
+          </w:p>
+          <w:p>
+            <w:pPr>
+              <w:numPr>
+                <w:ilvl w:val="0"/>
+                <w:numId w:val="21"/>
+              </w:numPr>
+              <w:rPr>
+                <w:rFonts w:asciiTheme="minorHAnsi" w:hAnsiTheme="minorHAnsi" w:cstheme="minorHAnsi"/>
+                <w:sz w:val="22"/>
+                <w:szCs w:val="22"/>
+                <w:lang w:val="es-CO"/>
+              </w:rPr>
+            </w:pPr>
+            <w:r>
+              <w:rPr>
+                <w:rFonts w:asciiTheme="minorHAnsi" w:hAnsiTheme="minorHAnsi" w:cstheme="minorHAnsi"/>
+                <w:b/>
+                <w:bCs/>
+                <w:sz w:val="22"/>
+                <w:szCs w:val="22"/>
+                <w:lang w:val="es-CO"/>
+              </w:rPr>
+              <w:t>Contexto académico</w:t>
+            </w:r>
+            <w:r>
+              <w:rPr>
+                <w:rFonts w:asciiTheme="minorHAnsi" w:hAnsiTheme="minorHAnsi" w:cstheme="minorHAnsi"/>
+                <w:sz w:val="22"/>
+                <w:szCs w:val="22"/>
+                <w:lang w:val="es-CO"/>
+              </w:rPr>
+              <w:t>: Educación superior en ciencias de la computación o áreas afines</w:t>
+            </w:r>
+          </w:p>
+          <w:p>
+            <w:pPr>
+              <w:rPr>
+                <w:rFonts w:asciiTheme="minorHAnsi" w:hAnsiTheme="minorHAnsi" w:cstheme="minorHAnsi"/>
+                <w:sz w:val="22"/>
+                <w:szCs w:val="22"/>
+                <w:lang w:val="es-CO"/>
               </w:rPr>
             </w:pPr>
           </w:p>
@@ -11751,6 +12232,191 @@
                 <w:szCs w:val="22"/>
               </w:rPr>
             </w:pPr>
+            <w:r>
+              <w:rPr>
+                <w:rFonts w:asciiTheme="minorHAnsi" w:hAnsiTheme="minorHAnsi" w:cstheme="minorHAnsi"/>
+                <w:sz w:val="22"/>
+                <w:szCs w:val="22"/>
+              </w:rPr>
+              <w:t>Universidad Nacional Autónoma de México. (Año). </w:t>
+            </w:r>
+            <w:r>
+              <w:rPr>
+                <w:rFonts w:asciiTheme="minorHAnsi" w:hAnsiTheme="minorHAnsi" w:cstheme="minorHAnsi"/>
+                <w:i/>
+                <w:iCs/>
+                <w:sz w:val="22"/>
+                <w:szCs w:val="22"/>
+              </w:rPr>
+              <w:t>Métodos</w:t>
+            </w:r>
+            <w:r>
+              <w:rPr>
+                <w:rFonts w:asciiTheme="minorHAnsi" w:hAnsiTheme="minorHAnsi" w:cstheme="minorHAnsi"/>
+                <w:i/>
+                <w:iCs/>
+                <w:sz w:val="22"/>
+                <w:szCs w:val="22"/>
+              </w:rPr>
+              <w:t xml:space="preserve"> </w:t>
+            </w:r>
+            <w:r>
+              <w:rPr>
+                <w:rFonts w:asciiTheme="minorHAnsi" w:hAnsiTheme="minorHAnsi" w:cstheme="minorHAnsi"/>
+                <w:i/>
+                <w:iCs/>
+                <w:sz w:val="22"/>
+                <w:szCs w:val="22"/>
+              </w:rPr>
+              <w:t>numéricos usando</w:t>
+            </w:r>
+            <w:r>
+              <w:rPr>
+                <w:rFonts w:asciiTheme="minorHAnsi" w:hAnsiTheme="minorHAnsi" w:cstheme="minorHAnsi"/>
+                <w:i/>
+                <w:iCs/>
+                <w:sz w:val="22"/>
+                <w:szCs w:val="22"/>
+              </w:rPr>
+              <w:t xml:space="preserve"> </w:t>
+            </w:r>
+            <w:r>
+              <w:rPr>
+                <w:rFonts w:asciiTheme="minorHAnsi" w:hAnsiTheme="minorHAnsi" w:cstheme="minorHAnsi"/>
+                <w:i/>
+                <w:iCs/>
+                <w:sz w:val="22"/>
+                <w:szCs w:val="22"/>
+              </w:rPr>
+              <w:t>Python con</w:t>
+            </w:r>
+            <w:r>
+              <w:rPr>
+                <w:rFonts w:asciiTheme="minorHAnsi" w:hAnsiTheme="minorHAnsi" w:cstheme="minorHAnsi"/>
+                <w:i/>
+                <w:iCs/>
+                <w:sz w:val="22"/>
+                <w:szCs w:val="22"/>
+              </w:rPr>
+              <w:t xml:space="preserve"> </w:t>
+            </w:r>
+            <w:r>
+              <w:rPr>
+                <w:rFonts w:asciiTheme="minorHAnsi" w:hAnsiTheme="minorHAnsi" w:cstheme="minorHAnsi"/>
+                <w:i/>
+                <w:iCs/>
+                <w:sz w:val="22"/>
+                <w:szCs w:val="22"/>
+              </w:rPr>
+              <w:t>aplicaciones</w:t>
+            </w:r>
+            <w:r>
+              <w:rPr>
+                <w:rFonts w:asciiTheme="minorHAnsi" w:hAnsiTheme="minorHAnsi" w:cstheme="minorHAnsi"/>
+                <w:i/>
+                <w:iCs/>
+                <w:sz w:val="22"/>
+                <w:szCs w:val="22"/>
+              </w:rPr>
+              <w:t xml:space="preserve"> </w:t>
+            </w:r>
+            <w:r>
+              <w:rPr>
+                <w:rFonts w:asciiTheme="minorHAnsi" w:hAnsiTheme="minorHAnsi" w:cstheme="minorHAnsi"/>
+                <w:i/>
+                <w:iCs/>
+                <w:sz w:val="22"/>
+                <w:szCs w:val="22"/>
+              </w:rPr>
+              <w:t>a</w:t>
+            </w:r>
+            <w:r>
+              <w:rPr>
+                <w:rFonts w:asciiTheme="minorHAnsi" w:hAnsiTheme="minorHAnsi" w:cstheme="minorHAnsi"/>
+                <w:i/>
+                <w:iCs/>
+                <w:sz w:val="22"/>
+                <w:szCs w:val="22"/>
+              </w:rPr>
+              <w:t xml:space="preserve"> </w:t>
+            </w:r>
+            <w:r>
+              <w:rPr>
+                <w:rFonts w:asciiTheme="minorHAnsi" w:hAnsiTheme="minorHAnsi" w:cstheme="minorHAnsi"/>
+                <w:i/>
+                <w:iCs/>
+                <w:sz w:val="22"/>
+                <w:szCs w:val="22"/>
+              </w:rPr>
+              <w:t>la</w:t>
+            </w:r>
+            <w:r>
+              <w:rPr>
+                <w:rFonts w:asciiTheme="minorHAnsi" w:hAnsiTheme="minorHAnsi" w:cstheme="minorHAnsi"/>
+                <w:i/>
+                <w:iCs/>
+                <w:sz w:val="22"/>
+                <w:szCs w:val="22"/>
+              </w:rPr>
+              <w:t xml:space="preserve"> </w:t>
+            </w:r>
+            <w:r>
+              <w:rPr>
+                <w:rFonts w:asciiTheme="minorHAnsi" w:hAnsiTheme="minorHAnsi" w:cstheme="minorHAnsi"/>
+                <w:i/>
+                <w:iCs/>
+                <w:sz w:val="22"/>
+                <w:szCs w:val="22"/>
+              </w:rPr>
+              <w:t>Ingeniería</w:t>
+            </w:r>
+            <w:r>
+              <w:rPr>
+                <w:rFonts w:asciiTheme="minorHAnsi" w:hAnsiTheme="minorHAnsi" w:cstheme="minorHAnsi"/>
+                <w:i/>
+                <w:iCs/>
+                <w:sz w:val="22"/>
+                <w:szCs w:val="22"/>
+              </w:rPr>
+              <w:t xml:space="preserve"> </w:t>
+            </w:r>
+            <w:r>
+              <w:rPr>
+                <w:rFonts w:asciiTheme="minorHAnsi" w:hAnsiTheme="minorHAnsi" w:cstheme="minorHAnsi"/>
+                <w:i/>
+                <w:iCs/>
+                <w:sz w:val="22"/>
+                <w:szCs w:val="22"/>
+              </w:rPr>
+              <w:t>Química JuanCarlosJiménezBedolla</w:t>
+            </w:r>
+            <w:r>
+              <w:rPr>
+                <w:rFonts w:asciiTheme="minorHAnsi" w:hAnsiTheme="minorHAnsi" w:cstheme="minorHAnsi"/>
+                <w:sz w:val="22"/>
+                <w:szCs w:val="22"/>
+              </w:rPr>
+              <w:t>UNAM. </w:t>
+            </w:r>
+            <w:hyperlink r:id="rId9" w:tgtFrame="_blank" w:history="1">
+              <w:r>
+                <w:rPr>
+                  <w:rStyle w:val="Hipervnculo"/>
+                  <w:rFonts w:asciiTheme="minorHAnsi" w:hAnsiTheme="minorHAnsi" w:cstheme="minorHAnsi"/>
+                  <w:sz w:val="22"/>
+                  <w:szCs w:val="22"/>
+                </w:rPr>
+                <w:t>https://librosoa.unam.mx/bitstream/handle/123456789/3416/MNPython.pdf?sequence=1&amp;isAllowed=y</w:t>
+              </w:r>
+            </w:hyperlink>
+            <w:r>
+              <w:rPr>
+                <w:rFonts w:asciiTheme="minorHAnsi" w:hAnsiTheme="minorHAnsi" w:cstheme="minorHAnsi"/>
+                <w:sz w:val="22"/>
+                <w:szCs w:val="22"/>
+              </w:rPr>
+              <w:t> </w:t>
+            </w:r>
           </w:p>
         </w:tc>
         <w:tc>
@@ -11764,6 +12430,126 @@
             </w:tcBorders>
             <w:vAlign w:val="center"/>
           </w:tcPr>
+          <w:p>
+            <w:pPr>
+              <w:numPr>
+                <w:ilvl w:val="0"/>
+                <w:numId w:val="20"/>
+              </w:numPr>
+              <w:jc w:val="center"/>
+              <w:rPr>
+                <w:rFonts w:asciiTheme="minorHAnsi" w:hAnsiTheme="minorHAnsi" w:cstheme="minorHAnsi"/>
+                <w:sz w:val="22"/>
+                <w:szCs w:val="22"/>
+                <w:lang w:val="es-CO"/>
+              </w:rPr>
+            </w:pPr>
+            <w:r>
+              <w:rPr>
+                <w:rFonts w:asciiTheme="minorHAnsi" w:hAnsiTheme="minorHAnsi" w:cstheme="minorHAnsi"/>
+                <w:sz w:val="22"/>
+                <w:szCs w:val="22"/>
+                <w:lang w:val="es-CO"/>
+              </w:rPr>
+              <w:t>Python (lenguaje de programación)</w:t>
+            </w:r>
+          </w:p>
+          <w:p>
+            <w:pPr>
+              <w:numPr>
+                <w:ilvl w:val="0"/>
+                <w:numId w:val="20"/>
+              </w:numPr>
+              <w:jc w:val="center"/>
+              <w:rPr>
+                <w:rFonts w:asciiTheme="minorHAnsi" w:hAnsiTheme="minorHAnsi" w:cstheme="minorHAnsi"/>
+                <w:sz w:val="22"/>
+                <w:szCs w:val="22"/>
+                <w:lang w:val="es-CO"/>
+              </w:rPr>
+            </w:pPr>
+            <w:r>
+              <w:rPr>
+                <w:rFonts w:asciiTheme="minorHAnsi" w:hAnsiTheme="minorHAnsi" w:cstheme="minorHAnsi"/>
+                <w:sz w:val="22"/>
+                <w:szCs w:val="22"/>
+                <w:lang w:val="es-CO"/>
+              </w:rPr>
+              <w:t>Programación</w:t>
+            </w:r>
+          </w:p>
+          <w:p>
+            <w:pPr>
+              <w:numPr>
+                <w:ilvl w:val="0"/>
+                <w:numId w:val="20"/>
+              </w:numPr>
+              <w:jc w:val="center"/>
+              <w:rPr>
+                <w:rFonts w:asciiTheme="minorHAnsi" w:hAnsiTheme="minorHAnsi" w:cstheme="minorHAnsi"/>
+                <w:sz w:val="22"/>
+                <w:szCs w:val="22"/>
+                <w:lang w:val="es-CO"/>
+              </w:rPr>
+            </w:pPr>
+            <w:r>
+              <w:rPr>
+                <w:rFonts w:asciiTheme="minorHAnsi" w:hAnsiTheme="minorHAnsi" w:cstheme="minorHAnsi"/>
+                <w:sz w:val="22"/>
+                <w:szCs w:val="22"/>
+                <w:lang w:val="es-CO"/>
+              </w:rPr>
+              <w:t>Computación</w:t>
+            </w:r>
+          </w:p>
+          <w:p>
+            <w:pPr>
+              <w:numPr>
+                <w:ilvl w:val="0"/>
+                <w:numId w:val="20"/>
+              </w:numPr>
+              <w:jc w:val="center"/>
+              <w:rPr>
+                <w:rFonts w:asciiTheme="minorHAnsi" w:hAnsiTheme="minorHAnsi" w:cstheme="minorHAnsi"/>
+                <w:sz w:val="22"/>
+                <w:szCs w:val="22"/>
+                <w:lang w:val="es-CO"/>
+              </w:rPr>
+            </w:pPr>
+            <w:r>
+              <w:rPr>
+                <w:rFonts w:asciiTheme="minorHAnsi" w:hAnsiTheme="minorHAnsi" w:cstheme="minorHAnsi"/>
+                <w:sz w:val="22"/>
+                <w:szCs w:val="22"/>
+                <w:lang w:val="es-CO"/>
+              </w:rPr>
+              <w:t>Enseñanza de programación</w:t>
+            </w:r>
+          </w:p>
+          <w:p>
+            <w:pPr>
+              <w:numPr>
+                <w:ilvl w:val="0"/>
+                <w:numId w:val="20"/>
+              </w:numPr>
+              <w:jc w:val="center"/>
+              <w:rPr>
+                <w:rFonts w:asciiTheme="minorHAnsi" w:hAnsiTheme="minorHAnsi" w:cstheme="minorHAnsi"/>
+                <w:sz w:val="22"/>
+                <w:szCs w:val="22"/>
+                <w:lang w:val="es-CO"/>
+              </w:rPr>
+            </w:pPr>
+            <w:r>
+              <w:rPr>
+                <w:rFonts w:asciiTheme="minorHAnsi" w:hAnsiTheme="minorHAnsi" w:cstheme="minorHAnsi"/>
+                <w:sz w:val="22"/>
+                <w:szCs w:val="22"/>
+                <w:lang w:val="es-CO"/>
+              </w:rPr>
+              <w:t>Tecnología educativa</w:t>
+            </w:r>
+          </w:p>
           <w:p>
             <w:pPr>
               <w:jc w:val="center"/>
@@ -13140,8 +13926,8 @@
       </w:pPr>
     </w:p>
     <w:sectPr>
-      <w:headerReference w:type="default" r:id="rId9"/>
-      <w:footerReference w:type="default" r:id="rId10"/>
+      <w:headerReference w:type="default" r:id="rId10"/>
+      <w:footerReference w:type="default" r:id="rId11"/>
       <w:pgSz w:w="12242" w:h="15842" w:code="1"/>
       <w:pgMar w:top="1134" w:right="851" w:bottom="851" w:left="851" w:header="567" w:footer="567" w:gutter="0"/>
       <w:cols w:space="720"/>
@@ -14267,6 +15053,155 @@
     </w:lvl>
   </w:abstractNum>
   <w:abstractNum w:abstractNumId="6" w15:restartNumberingAfterBreak="0">
+    <w:nsid w:val="25D35B14"/>
+    <w:multiLevelType w:val="multilevel"/>
+    <w:tmpl w:val="C68C6DEC"/>
+    <w:lvl w:ilvl="0">
+      <w:start w:val="1"/>
+      <w:numFmt w:val="bullet"/>
+      <w:lvlText w:val=""/>
+      <w:lvlJc w:val="left"/>
+      <w:pPr>
+        <w:tabs>
+          <w:tab w:val="num" w:pos="720"/>
+        </w:tabs>
+        <w:ind w:left="720" w:hanging="360"/>
+      </w:pPr>
+      <w:rPr>
+        <w:rFonts w:ascii="Symbol" w:hAnsi="Symbol" w:hint="default"/>
+        <w:sz w:val="20"/>
+      </w:rPr>
+    </w:lvl>
+    <w:lvl w:ilvl="1" w:tentative="1">
+      <w:start w:val="1"/>
+      <w:numFmt w:val="bullet"/>
+      <w:lvlText w:val="o"/>
+      <w:lvlJc w:val="left"/>
+      <w:pPr>
+        <w:tabs>
+          <w:tab w:val="num" w:pos="1440"/>
+        </w:tabs>
+        <w:ind w:left="1440" w:hanging="360"/>
+      </w:pPr>
+      <w:rPr>
+        <w:rFonts w:ascii="Courier New" w:hAnsi="Courier New" w:hint="default"/>
+        <w:sz w:val="20"/>
+      </w:rPr>
+    </w:lvl>
+    <w:lvl w:ilvl="2" w:tentative="1">
+      <w:start w:val="1"/>
+      <w:numFmt w:val="bullet"/>
+      <w:lvlText w:val=""/>
+      <w:lvlJc w:val="left"/>
+      <w:pPr>
+        <w:tabs>
+          <w:tab w:val="num" w:pos="2160"/>
+        </w:tabs>
+        <w:ind w:left="2160" w:hanging="360"/>
+      </w:pPr>
+      <w:rPr>
+        <w:rFonts w:ascii="Wingdings" w:hAnsi="Wingdings" w:hint="default"/>
+        <w:sz w:val="20"/>
+      </w:rPr>
+    </w:lvl>
+    <w:lvl w:ilvl="3" w:tentative="1">
+      <w:start w:val="1"/>
+      <w:numFmt w:val="bullet"/>
+      <w:lvlText w:val=""/>
+      <w:lvlJc w:val="left"/>
+      <w:pPr>
+        <w:tabs>
+          <w:tab w:val="num" w:pos="2880"/>
+        </w:tabs>
+        <w:ind w:left="2880" w:hanging="360"/>
+      </w:pPr>
+      <w:rPr>
+        <w:rFonts w:ascii="Wingdings" w:hAnsi="Wingdings" w:hint="default"/>
+        <w:sz w:val="20"/>
+      </w:rPr>
+    </w:lvl>
+    <w:lvl w:ilvl="4" w:tentative="1">
+      <w:start w:val="1"/>
+      <w:numFmt w:val="bullet"/>
+      <w:lvlText w:val=""/>
+      <w:lvlJc w:val="left"/>
+      <w:pPr>
+        <w:tabs>
+          <w:tab w:val="num" w:pos="3600"/>
+        </w:tabs>
+        <w:ind w:left="3600" w:hanging="360"/>
+      </w:pPr>
+      <w:rPr>
+        <w:rFonts w:ascii="Wingdings" w:hAnsi="Wingdings" w:hint="default"/>
+        <w:sz w:val="20"/>
+      </w:rPr>
+    </w:lvl>
+    <w:lvl w:ilvl="5" w:tentative="1">
+      <w:start w:val="1"/>
+      <w:numFmt w:val="bullet"/>
+      <w:lvlText w:val=""/>
+      <w:lvlJc w:val="left"/>
+      <w:pPr>
+        <w:tabs>
+          <w:tab w:val="num" w:pos="4320"/>
+        </w:tabs>
+        <w:ind w:left="4320" w:hanging="360"/>
+      </w:pPr>
+      <w:rPr>
+        <w:rFonts w:ascii="Wingdings" w:hAnsi="Wingdings" w:hint="default"/>
+        <w:sz w:val="20"/>
+      </w:rPr>
+    </w:lvl>
+    <w:lvl w:ilvl="6" w:tentative="1">
+      <w:start w:val="1"/>
+      <w:numFmt w:val="bullet"/>
+      <w:lvlText w:val=""/>
+      <w:lvlJc w:val="left"/>
+      <w:pPr>
+        <w:tabs>
+          <w:tab w:val="num" w:pos="5040"/>
+        </w:tabs>
+        <w:ind w:left="5040" w:hanging="360"/>
+      </w:pPr>
+      <w:rPr>
+        <w:rFonts w:ascii="Wingdings" w:hAnsi="Wingdings" w:hint="default"/>
+        <w:sz w:val="20"/>
+      </w:rPr>
+    </w:lvl>
+    <w:lvl w:ilvl="7" w:tentative="1">
+      <w:start w:val="1"/>
+      <w:numFmt w:val="bullet"/>
+      <w:lvlText w:val=""/>
+      <w:lvlJc w:val="left"/>
+      <w:pPr>
+        <w:tabs>
+          <w:tab w:val="num" w:pos="5760"/>
+        </w:tabs>
+        <w:ind w:left="5760" w:hanging="360"/>
+      </w:pPr>
+      <w:rPr>
+        <w:rFonts w:ascii="Wingdings" w:hAnsi="Wingdings" w:hint="default"/>
+        <w:sz w:val="20"/>
+      </w:rPr>
+    </w:lvl>
+    <w:lvl w:ilvl="8" w:tentative="1">
+      <w:start w:val="1"/>
+      <w:numFmt w:val="bullet"/>
+      <w:lvlText w:val=""/>
+      <w:lvlJc w:val="left"/>
+      <w:pPr>
+        <w:tabs>
+          <w:tab w:val="num" w:pos="6480"/>
+        </w:tabs>
+        <w:ind w:left="6480" w:hanging="360"/>
+      </w:pPr>
+      <w:rPr>
+        <w:rFonts w:ascii="Wingdings" w:hAnsi="Wingdings" w:hint="default"/>
+        <w:sz w:val="20"/>
+      </w:rPr>
+    </w:lvl>
+  </w:abstractNum>
+  <w:abstractNum w:abstractNumId="7" w15:restartNumberingAfterBreak="0">
     <w:nsid w:val="31930569"/>
     <w:multiLevelType w:val="hybridMultilevel"/>
     <w:tmpl w:val="6F7E8ED0"/>
@@ -14355,7 +15290,7 @@
       </w:pPr>
     </w:lvl>
   </w:abstractNum>
-  <w:abstractNum w:abstractNumId="7" w15:restartNumberingAfterBreak="0">
+  <w:abstractNum w:abstractNumId="8" w15:restartNumberingAfterBreak="0">
     <w:nsid w:val="331325C3"/>
     <w:multiLevelType w:val="hybridMultilevel"/>
     <w:tmpl w:val="E81AD738"/>
@@ -14444,7 +15379,7 @@
       </w:pPr>
     </w:lvl>
   </w:abstractNum>
-  <w:abstractNum w:abstractNumId="8" w15:restartNumberingAfterBreak="0">
+  <w:abstractNum w:abstractNumId="9" w15:restartNumberingAfterBreak="0">
     <w:nsid w:val="33481B19"/>
     <w:multiLevelType w:val="hybridMultilevel"/>
     <w:tmpl w:val="9D565824"/>
@@ -14557,7 +15492,7 @@
       </w:rPr>
     </w:lvl>
   </w:abstractNum>
-  <w:abstractNum w:abstractNumId="9" w15:restartNumberingAfterBreak="0">
+  <w:abstractNum w:abstractNumId="10" w15:restartNumberingAfterBreak="0">
     <w:nsid w:val="3CAA7F30"/>
     <w:multiLevelType w:val="hybridMultilevel"/>
     <w:tmpl w:val="14E2807C"/>
@@ -14669,7 +15604,7 @@
       </w:rPr>
     </w:lvl>
   </w:abstractNum>
-  <w:abstractNum w:abstractNumId="10" w15:restartNumberingAfterBreak="0">
+  <w:abstractNum w:abstractNumId="11" w15:restartNumberingAfterBreak="0">
     <w:nsid w:val="3EFE682A"/>
     <w:multiLevelType w:val="hybridMultilevel"/>
     <w:tmpl w:val="DD4C2D1E"/>
@@ -14758,7 +15693,7 @@
       </w:pPr>
     </w:lvl>
   </w:abstractNum>
-  <w:abstractNum w:abstractNumId="11" w15:restartNumberingAfterBreak="0">
+  <w:abstractNum w:abstractNumId="12" w15:restartNumberingAfterBreak="0">
     <w:nsid w:val="411F718B"/>
     <w:multiLevelType w:val="hybridMultilevel"/>
     <w:tmpl w:val="78BE9828"/>
@@ -14847,7 +15782,7 @@
       </w:pPr>
     </w:lvl>
   </w:abstractNum>
-  <w:abstractNum w:abstractNumId="12" w15:restartNumberingAfterBreak="0">
+  <w:abstractNum w:abstractNumId="13" w15:restartNumberingAfterBreak="0">
     <w:nsid w:val="454F2AF3"/>
     <w:multiLevelType w:val="hybridMultilevel"/>
     <w:tmpl w:val="03C031E0"/>
@@ -14936,7 +15871,7 @@
       </w:pPr>
     </w:lvl>
   </w:abstractNum>
-  <w:abstractNum w:abstractNumId="13" w15:restartNumberingAfterBreak="0">
+  <w:abstractNum w:abstractNumId="14" w15:restartNumberingAfterBreak="0">
     <w:nsid w:val="47FD7B78"/>
     <w:multiLevelType w:val="hybridMultilevel"/>
     <w:tmpl w:val="E81AD738"/>
@@ -15025,7 +15960,7 @@
       </w:pPr>
     </w:lvl>
   </w:abstractNum>
-  <w:abstractNum w:abstractNumId="14" w15:restartNumberingAfterBreak="0">
+  <w:abstractNum w:abstractNumId="15" w15:restartNumberingAfterBreak="0">
     <w:nsid w:val="618E4D03"/>
     <w:multiLevelType w:val="hybridMultilevel"/>
     <w:tmpl w:val="78BE9828"/>
@@ -15114,7 +16049,7 @@
       </w:pPr>
     </w:lvl>
   </w:abstractNum>
-  <w:abstractNum w:abstractNumId="15" w15:restartNumberingAfterBreak="0">
+  <w:abstractNum w:abstractNumId="16" w15:restartNumberingAfterBreak="0">
     <w:nsid w:val="681B28A5"/>
     <w:multiLevelType w:val="multilevel"/>
     <w:tmpl w:val="EA7AD696"/>
@@ -15254,7 +16189,7 @@
       </w:rPr>
     </w:lvl>
   </w:abstractNum>
-  <w:abstractNum w:abstractNumId="16" w15:restartNumberingAfterBreak="0">
+  <w:abstractNum w:abstractNumId="17" w15:restartNumberingAfterBreak="0">
     <w:nsid w:val="71D43457"/>
     <w:multiLevelType w:val="hybridMultilevel"/>
     <w:tmpl w:val="41CA2C96"/>
@@ -15367,7 +16302,120 @@
       </w:rPr>
     </w:lvl>
   </w:abstractNum>
-  <w:abstractNum w:abstractNumId="17" w15:restartNumberingAfterBreak="0">
+  <w:abstractNum w:abstractNumId="18" w15:restartNumberingAfterBreak="0">
+    <w:nsid w:val="737C2757"/>
+    <w:multiLevelType w:val="multilevel"/>
+    <w:tmpl w:val="CF6AAAA6"/>
+    <w:lvl w:ilvl="0">
+      <w:start w:val="1"/>
+      <w:numFmt w:val="decimal"/>
+      <w:lvlText w:val="%1."/>
+      <w:lvlJc w:val="left"/>
+      <w:pPr>
+        <w:tabs>
+          <w:tab w:val="num" w:pos="720"/>
+        </w:tabs>
+        <w:ind w:left="720" w:hanging="360"/>
+      </w:pPr>
+    </w:lvl>
+    <w:lvl w:ilvl="1" w:tentative="1">
+      <w:start w:val="1"/>
+      <w:numFmt w:val="decimal"/>
+      <w:lvlText w:val="%2."/>
+      <w:lvlJc w:val="left"/>
+      <w:pPr>
+        <w:tabs>
+          <w:tab w:val="num" w:pos="1440"/>
+        </w:tabs>
+        <w:ind w:left="1440" w:hanging="360"/>
+      </w:pPr>
+    </w:lvl>
+    <w:lvl w:ilvl="2" w:tentative="1">
+      <w:start w:val="1"/>
+      <w:numFmt w:val="decimal"/>
+      <w:lvlText w:val="%3."/>
+      <w:lvlJc w:val="left"/>
+      <w:pPr>
+        <w:tabs>
+          <w:tab w:val="num" w:pos="2160"/>
+        </w:tabs>
+        <w:ind w:left="2160" w:hanging="360"/>
+      </w:pPr>
+    </w:lvl>
+    <w:lvl w:ilvl="3" w:tentative="1">
+      <w:start w:val="1"/>
+      <w:numFmt w:val="decimal"/>
+      <w:lvlText w:val="%4."/>
+      <w:lvlJc w:val="left"/>
+      <w:pPr>
+        <w:tabs>
+          <w:tab w:val="num" w:pos="2880"/>
+        </w:tabs>
+        <w:ind w:left="2880" w:hanging="360"/>
+      </w:pPr>
+    </w:lvl>
+    <w:lvl w:ilvl="4" w:tentative="1">
+      <w:start w:val="1"/>
+      <w:numFmt w:val="decimal"/>
+      <w:lvlText w:val="%5."/>
+      <w:lvlJc w:val="left"/>
+      <w:pPr>
+        <w:tabs>
+          <w:tab w:val="num" w:pos="3600"/>
+        </w:tabs>
+        <w:ind w:left="3600" w:hanging="360"/>
+      </w:pPr>
+    </w:lvl>
+    <w:lvl w:ilvl="5" w:tentative="1">
+      <w:start w:val="1"/>
+      <w:numFmt w:val="decimal"/>
+      <w:lvlText w:val="%6."/>
+      <w:lvlJc w:val="left"/>
+      <w:pPr>
+        <w:tabs>
+          <w:tab w:val="num" w:pos="4320"/>
+        </w:tabs>
+        <w:ind w:left="4320" w:hanging="360"/>
+      </w:pPr>
+    </w:lvl>
+    <w:lvl w:ilvl="6" w:tentative="1">
+      <w:start w:val="1"/>
+      <w:numFmt w:val="decimal"/>
+      <w:lvlText w:val="%7."/>
+      <w:lvlJc w:val="left"/>
+      <w:pPr>
+        <w:tabs>
+          <w:tab w:val="num" w:pos="5040"/>
+        </w:tabs>
+        <w:ind w:left="5040" w:hanging="360"/>
+      </w:pPr>
+    </w:lvl>
+    <w:lvl w:ilvl="7" w:tentative="1">
+      <w:start w:val="1"/>
+      <w:numFmt w:val="decimal"/>
+      <w:lvlText w:val="%8."/>
+      <w:lvlJc w:val="left"/>
+      <w:pPr>
+        <w:tabs>
+          <w:tab w:val="num" w:pos="5760"/>
+        </w:tabs>
+        <w:ind w:left="5760" w:hanging="360"/>
+      </w:pPr>
+    </w:lvl>
+    <w:lvl w:ilvl="8" w:tentative="1">
+      <w:start w:val="1"/>
+      <w:numFmt w:val="decimal"/>
+      <w:lvlText w:val="%9."/>
+      <w:lvlJc w:val="left"/>
+      <w:pPr>
+        <w:tabs>
+          <w:tab w:val="num" w:pos="6480"/>
+        </w:tabs>
+        <w:ind w:left="6480" w:hanging="360"/>
+      </w:pPr>
+    </w:lvl>
+  </w:abstractNum>
+  <w:abstractNum w:abstractNumId="19" w15:restartNumberingAfterBreak="0">
     <w:nsid w:val="792F5B4F"/>
     <w:multiLevelType w:val="multilevel"/>
     <w:tmpl w:val="5664A3CA"/>
@@ -15507,7 +16555,7 @@
       </w:rPr>
     </w:lvl>
   </w:abstractNum>
-  <w:abstractNum w:abstractNumId="18" w15:restartNumberingAfterBreak="0">
+  <w:abstractNum w:abstractNumId="20" w15:restartNumberingAfterBreak="0">
     <w:nsid w:val="7F663466"/>
     <w:multiLevelType w:val="hybridMultilevel"/>
     <w:tmpl w:val="58AA0564"/>
@@ -15623,16 +16671,16 @@
     <w:abstractNumId w:val="0"/>
   </w:num>
   <w:num w:numId="2" w16cid:durableId="1752189919">
-    <w:abstractNumId w:val="14"/>
+    <w:abstractNumId w:val="15"/>
   </w:num>
   <w:num w:numId="3" w16cid:durableId="1148672505">
+    <w:abstractNumId w:val="12"/>
+  </w:num>
+  <w:num w:numId="4" w16cid:durableId="1855922238">
     <w:abstractNumId w:val="11"/>
   </w:num>
-  <w:num w:numId="4" w16cid:durableId="1855922238">
-    <w:abstractNumId w:val="10"/>
-  </w:num>
   <w:num w:numId="5" w16cid:durableId="853684917">
-    <w:abstractNumId w:val="6"/>
+    <w:abstractNumId w:val="7"/>
   </w:num>
   <w:num w:numId="6" w16cid:durableId="612326515">
     <w:abstractNumId w:val="5"/>
@@ -15644,37 +16692,43 @@
     <w:abstractNumId w:val="1"/>
   </w:num>
   <w:num w:numId="9" w16cid:durableId="953943383">
-    <w:abstractNumId w:val="12"/>
+    <w:abstractNumId w:val="13"/>
   </w:num>
   <w:num w:numId="10" w16cid:durableId="175313713">
     <w:abstractNumId w:val="4"/>
   </w:num>
   <w:num w:numId="11" w16cid:durableId="631250683">
-    <w:abstractNumId w:val="7"/>
+    <w:abstractNumId w:val="8"/>
   </w:num>
   <w:num w:numId="12" w16cid:durableId="1753310273">
-    <w:abstractNumId w:val="13"/>
+    <w:abstractNumId w:val="14"/>
   </w:num>
   <w:num w:numId="13" w16cid:durableId="1663198438">
     <w:abstractNumId w:val="3"/>
   </w:num>
   <w:num w:numId="14" w16cid:durableId="1026784904">
+    <w:abstractNumId w:val="17"/>
+  </w:num>
+  <w:num w:numId="15" w16cid:durableId="1621063799">
+    <w:abstractNumId w:val="10"/>
+  </w:num>
+  <w:num w:numId="16" w16cid:durableId="725449015">
+    <w:abstractNumId w:val="9"/>
+  </w:num>
+  <w:num w:numId="17" w16cid:durableId="1209225534">
+    <w:abstractNumId w:val="20"/>
+  </w:num>
+  <w:num w:numId="18" w16cid:durableId="210002265">
     <w:abstractNumId w:val="16"/>
   </w:num>
-  <w:num w:numId="15" w16cid:durableId="1621063799">
-    <w:abstractNumId w:val="9"/>
+  <w:num w:numId="19" w16cid:durableId="1029061347">
+    <w:abstractNumId w:val="19"/>
   </w:num>
-  <w:num w:numId="16" w16cid:durableId="725449015">
-    <w:abstractNumId w:val="8"/>
-  </w:num>
-  <w:num w:numId="17" w16cid:durableId="1209225534">
+  <w:num w:numId="20" w16cid:durableId="164515612">
     <w:abstractNumId w:val="18"/>
   </w:num>
-  <w:num w:numId="18" w16cid:durableId="210002265">
-    <w:abstractNumId w:val="15"/>
-  </w:num>
-  <w:num w:numId="19" w16cid:durableId="1029061347">
-    <w:abstractNumId w:val="17"/>
+  <w:num w:numId="21" w16cid:durableId="774515719">
+    <w:abstractNumId w:val="6"/>
   </w:num>
   <w:numIdMacAtCleanup w:val="5"/>
 </w:numbering>
@@ -16122,7 +17176,6 @@
   <w:style w:type="character" w:default="1" w:styleId="Fuentedeprrafopredeter">
     <w:name w:val="Default Paragraph Font"/>
     <w:uiPriority w:val="1"/>
-    <w:semiHidden/>
     <w:unhideWhenUsed/>
   </w:style>
   <w:style w:type="table" w:default="1" w:styleId="Tablanormal">
@@ -16453,6 +17506,18 @@
     <w:rPr>
       <w:rFonts w:ascii="Arial" w:hAnsi="Arial"/>
       <w:sz w:val="24"/>
+    </w:rPr>
+  </w:style>
+  <w:style w:type="character" w:styleId="Mencinsinresolver">
+    <w:name w:val="Unresolved Mention"/>
+    <w:basedOn w:val="Fuentedeprrafopredeter"/>
+    <w:uiPriority w:val="99"/>
+    <w:semiHidden/>
+    <w:unhideWhenUsed/>
+    <w:rsid w:val="00DC65AE"/>
+    <w:rPr>
+      <w:color w:val="605E5C"/>
+      <w:shd w:val="clear" w:color="auto" w:fill="E1DFDD"/>
     </w:rPr>
   </w:style>
 </w:styles>
@@ -17373,6 +18438,7 @@
     <w:rsid w:val="003D4E70"/>
     <w:rsid w:val="0040050A"/>
     <w:rsid w:val="00460788"/>
+    <w:rsid w:val="0047627C"/>
     <w:rsid w:val="004A2FDE"/>
     <w:rsid w:val="004E7AE5"/>
     <w:rsid w:val="004F2CC2"/>
@@ -17382,6 +18448,7 @@
     <w:rsid w:val="005A1DB9"/>
     <w:rsid w:val="005B4C9E"/>
     <w:rsid w:val="00660BD7"/>
+    <w:rsid w:val="006773B8"/>
     <w:rsid w:val="006858DE"/>
     <w:rsid w:val="00732919"/>
     <w:rsid w:val="007455D0"/>

</xml_diff>